<commit_message>
add part b to exercise and organize part a folder
</commit_message>
<xml_diff>
--- a/sea_navigation/Sea Navigation.docx
+++ b/sea_navigation/Sea Navigation.docx
@@ -16,7 +16,7 @@
         <w:pStyle w:val="Ttulo2"/>
       </w:pPr>
       <w:r>
-        <w:t>Intro</w:t>
+        <w:t>Part A</w:t>
       </w:r>
     </w:p>
     <w:p>
@@ -58,8 +58,6 @@
       <w:r>
         <w:t xml:space="preserve">, it is forbidden. </w:t>
       </w:r>
-      <w:bookmarkStart w:id="0" w:name="_GoBack"/>
-      <w:bookmarkEnd w:id="0"/>
     </w:p>
     <w:p>
       <w:pPr>
@@ -98,6 +96,105 @@
             <a:graphic xmlns:a="http://schemas.openxmlformats.org/drawingml/2006/main">
               <a:graphicData uri="http://schemas.openxmlformats.org/drawingml/2006/chart">
                 <c:chart xmlns:c="http://schemas.openxmlformats.org/drawingml/2006/chart" xmlns:r="http://schemas.openxmlformats.org/officeDocument/2006/relationships" r:id="rId4"/>
+              </a:graphicData>
+            </a:graphic>
+          </wp:inline>
+        </w:drawing>
+      </w:r>
+    </w:p>
+    <w:p>
+      <w:pPr>
+        <w:jc w:val="center"/>
+      </w:pPr>
+    </w:p>
+    <w:p>
+      <w:r>
+        <w:br w:type="page"/>
+      </w:r>
+    </w:p>
+    <w:p>
+      <w:pPr>
+        <w:pStyle w:val="Ttulo2"/>
+      </w:pPr>
+      <w:r>
+        <w:lastRenderedPageBreak/>
+        <w:t>Part B</w:t>
+      </w:r>
+    </w:p>
+    <w:p>
+      <w:pPr>
+        <w:jc w:val="both"/>
+      </w:pPr>
+      <w:r>
+        <w:t>Now, an island has been discovered near</w:t>
+      </w:r>
+      <w:r>
+        <w:t>by</w:t>
+      </w:r>
+      <w:r>
+        <w:t xml:space="preserve"> some</w:t>
+      </w:r>
+      <w:r>
+        <w:t xml:space="preserve"> delivery points. Considering that an island is unnavigable, the route that pass through the island is forbidden. Moreover, the constraint of moving west is still in consideration. </w:t>
+      </w:r>
+    </w:p>
+    <w:p>
+      <w:pPr>
+        <w:jc w:val="both"/>
+      </w:pPr>
+      <w:r>
+        <w:t xml:space="preserve">According </w:t>
+      </w:r>
+      <w:r>
+        <w:t xml:space="preserve">to the graph below, the </w:t>
+      </w:r>
+      <w:r>
+        <w:rPr>
+          <w:u w:val="single"/>
+        </w:rPr>
+        <w:t>straight</w:t>
+      </w:r>
+      <w:r>
+        <w:t xml:space="preserve"> route from delivery point 12 to delivery point 13 is unfeasible because it passes through at least one line that delimiter the coast of the island.</w:t>
+      </w:r>
+    </w:p>
+    <w:p>
+      <w:pPr>
+        <w:jc w:val="both"/>
+      </w:pPr>
+      <w:r>
+        <w:t xml:space="preserve">Find the order of visiting delivery points that minimizes the distance travelled without disobey all restrictions. </w:t>
+      </w:r>
+      <w:bookmarkStart w:id="0" w:name="_GoBack"/>
+      <w:bookmarkEnd w:id="0"/>
+    </w:p>
+    <w:p>
+      <w:pPr>
+        <w:jc w:val="both"/>
+      </w:pPr>
+    </w:p>
+    <w:p>
+      <w:pPr>
+        <w:jc w:val="both"/>
+      </w:pPr>
+    </w:p>
+    <w:p>
+      <w:pPr>
+        <w:jc w:val="center"/>
+      </w:pPr>
+      <w:r>
+        <w:rPr>
+          <w:noProof/>
+        </w:rPr>
+        <w:drawing>
+          <wp:inline distT="0" distB="0" distL="0" distR="0" wp14:anchorId="11CB4236" wp14:editId="4FF6C589">
+            <wp:extent cx="4572000" cy="2743200"/>
+            <wp:effectExtent l="0" t="0" r="0" b="0"/>
+            <wp:docPr id="3" name="Gráfico 3"/>
+            <wp:cNvGraphicFramePr/>
+            <a:graphic xmlns:a="http://schemas.openxmlformats.org/drawingml/2006/main">
+              <a:graphicData uri="http://schemas.openxmlformats.org/drawingml/2006/chart">
+                <c:chart xmlns:c="http://schemas.openxmlformats.org/drawingml/2006/chart" xmlns:r="http://schemas.openxmlformats.org/officeDocument/2006/relationships" r:id="rId5"/>
               </a:graphicData>
             </a:graphic>
           </wp:inline>
@@ -554,7 +651,6 @@
   <w:style w:type="character" w:default="1" w:styleId="Fontepargpadro">
     <w:name w:val="Default Paragraph Font"/>
     <w:uiPriority w:val="1"/>
-    <w:semiHidden/>
     <w:unhideWhenUsed/>
   </w:style>
   <w:style w:type="table" w:default="1" w:styleId="Tabelanormal">
@@ -671,7 +767,7 @@
                   <a:bodyPr/>
                   <a:lstStyle/>
                   <a:p>
-                    <a:fld id="{1FAD8C21-B2D2-43C9-8BFA-FABB664C4D96}" type="CELLRANGE">
+                    <a:fld id="{04C4B0CF-C018-4BF6-82E8-2EEF569FC87B}" type="CELLRANGE">
                       <a:rPr lang="en-US"/>
                       <a:pPr/>
                       <a:t>[CELLRANGE]</a:t>
@@ -705,7 +801,7 @@
                   <a:bodyPr/>
                   <a:lstStyle/>
                   <a:p>
-                    <a:fld id="{9FE6A23B-89FB-4CBD-B2CC-85686D982A85}" type="CELLRANGE">
+                    <a:fld id="{ED1E4738-EA66-473B-89A3-7C219318A247}" type="CELLRANGE">
                       <a:rPr lang="en-US"/>
                       <a:pPr/>
                       <a:t>[CELLRANGE]</a:t>
@@ -739,7 +835,7 @@
                   <a:bodyPr/>
                   <a:lstStyle/>
                   <a:p>
-                    <a:fld id="{4BFE5E63-A37B-4836-A12A-A02B759B3C53}" type="CELLRANGE">
+                    <a:fld id="{C8EFAC18-9728-4EB5-BC7E-7730FAB87F8C}" type="CELLRANGE">
                       <a:rPr lang="en-US"/>
                       <a:pPr/>
                       <a:t>[CELLRANGE]</a:t>
@@ -773,7 +869,7 @@
                   <a:bodyPr/>
                   <a:lstStyle/>
                   <a:p>
-                    <a:fld id="{A5387D17-9F33-461B-B5DF-A67E1074CD40}" type="CELLRANGE">
+                    <a:fld id="{D05F3182-9FA9-446D-9AC9-44953CC98EB3}" type="CELLRANGE">
                       <a:rPr lang="en-US"/>
                       <a:pPr/>
                       <a:t>[CELLRANGE]</a:t>
@@ -807,7 +903,7 @@
                   <a:bodyPr/>
                   <a:lstStyle/>
                   <a:p>
-                    <a:fld id="{51936DF1-CB5E-4D9F-8739-F6B7A415F77A}" type="CELLRANGE">
+                    <a:fld id="{15B1CBEC-7AB4-4C73-9867-A2D70C0FE57F}" type="CELLRANGE">
                       <a:rPr lang="en-US"/>
                       <a:pPr/>
                       <a:t>[CELLRANGE]</a:t>
@@ -841,7 +937,7 @@
                   <a:bodyPr/>
                   <a:lstStyle/>
                   <a:p>
-                    <a:fld id="{6B52C552-4146-4299-9789-7998D613838E}" type="CELLRANGE">
+                    <a:fld id="{292FA2AD-CF5E-4A46-A0BD-068A42316880}" type="CELLRANGE">
                       <a:rPr lang="en-US"/>
                       <a:pPr/>
                       <a:t>[CELLRANGE]</a:t>
@@ -875,7 +971,7 @@
                   <a:bodyPr/>
                   <a:lstStyle/>
                   <a:p>
-                    <a:fld id="{63EFDD87-9DF7-471C-953D-AE8E8AA52F69}" type="CELLRANGE">
+                    <a:fld id="{6FAA1E2B-4EF8-45B0-B5D7-8482EE9C5436}" type="CELLRANGE">
                       <a:rPr lang="en-US"/>
                       <a:pPr/>
                       <a:t>[CELLRANGE]</a:t>
@@ -909,7 +1005,7 @@
                   <a:bodyPr/>
                   <a:lstStyle/>
                   <a:p>
-                    <a:fld id="{0A9ACFEB-F1BD-4881-848E-1E7A90047980}" type="CELLRANGE">
+                    <a:fld id="{51EB2860-EFC9-4EB9-929B-C827483F7BCA}" type="CELLRANGE">
                       <a:rPr lang="en-US"/>
                       <a:pPr/>
                       <a:t>[CELLRANGE]</a:t>
@@ -943,7 +1039,7 @@
                   <a:bodyPr/>
                   <a:lstStyle/>
                   <a:p>
-                    <a:fld id="{84344CFF-E437-449A-9C99-E6EA668C73B0}" type="CELLRANGE">
+                    <a:fld id="{A7FA25E3-3ECD-452B-A149-B2F2CB2E6FA3}" type="CELLRANGE">
                       <a:rPr lang="en-US"/>
                       <a:pPr/>
                       <a:t>[CELLRANGE]</a:t>
@@ -977,7 +1073,7 @@
                   <a:bodyPr/>
                   <a:lstStyle/>
                   <a:p>
-                    <a:fld id="{5537B7D7-CCF4-4288-9D74-78EC39A5A872}" type="CELLRANGE">
+                    <a:fld id="{42062E35-AE12-4C59-8CB1-443FDEC343DD}" type="CELLRANGE">
                       <a:rPr lang="en-US"/>
                       <a:pPr/>
                       <a:t>[CELLRANGE]</a:t>
@@ -1011,7 +1107,7 @@
                   <a:bodyPr/>
                   <a:lstStyle/>
                   <a:p>
-                    <a:fld id="{1A3A79F5-B36B-483C-A9A5-02B1B1780B9A}" type="CELLRANGE">
+                    <a:fld id="{D485BB4A-5FCD-4821-9D70-42D4D9B1EF36}" type="CELLRANGE">
                       <a:rPr lang="en-US"/>
                       <a:pPr/>
                       <a:t>[CELLRANGE]</a:t>
@@ -1045,7 +1141,7 @@
                   <a:bodyPr/>
                   <a:lstStyle/>
                   <a:p>
-                    <a:fld id="{01719222-0CC8-4804-8739-78B5CBBE721B}" type="CELLRANGE">
+                    <a:fld id="{9EE71C2D-6A23-4058-9301-EBB1A58B2031}" type="CELLRANGE">
                       <a:rPr lang="en-US"/>
                       <a:pPr/>
                       <a:t>[CELLRANGE]</a:t>
@@ -1079,7 +1175,7 @@
                   <a:bodyPr/>
                   <a:lstStyle/>
                   <a:p>
-                    <a:fld id="{804B2051-F1F1-4C31-8227-0A9B75E811BB}" type="CELLRANGE">
+                    <a:fld id="{2B0FFB32-C735-41A5-9213-218F8297209A}" type="CELLRANGE">
                       <a:rPr lang="en-US"/>
                       <a:pPr/>
                       <a:t>[CELLRANGE]</a:t>
@@ -1113,7 +1209,7 @@
                   <a:bodyPr/>
                   <a:lstStyle/>
                   <a:p>
-                    <a:fld id="{488433E7-A1BB-4320-B8EE-3AF7B93C47ED}" type="CELLRANGE">
+                    <a:fld id="{99E96BD2-F2F0-4E6A-8DC4-22F6536018CB}" type="CELLRANGE">
                       <a:rPr lang="en-US"/>
                       <a:pPr/>
                       <a:t>[CELLRANGE]</a:t>
@@ -1147,7 +1243,7 @@
                   <a:bodyPr/>
                   <a:lstStyle/>
                   <a:p>
-                    <a:fld id="{1D45B27C-2FA6-4602-B0FA-3AAF7F29091A}" type="CELLRANGE">
+                    <a:fld id="{605971B3-3CE4-4DA4-9BBB-65E2805136E5}" type="CELLRANGE">
                       <a:rPr lang="en-US"/>
                       <a:pPr/>
                       <a:t>[CELLRANGE]</a:t>
@@ -1181,7 +1277,7 @@
                   <a:bodyPr/>
                   <a:lstStyle/>
                   <a:p>
-                    <a:fld id="{8695B536-5493-4E93-BA19-704F950F8E9C}" type="CELLRANGE">
+                    <a:fld id="{CA57C573-F8C4-4609-9618-B78E7C5EEF40}" type="CELLRANGE">
                       <a:rPr lang="en-US"/>
                       <a:pPr/>
                       <a:t>[CELLRANGE]</a:t>
@@ -1625,6 +1721,1188 @@
 </c:chartSpace>
 </file>
 
+<file path=word/charts/chart2.xml><?xml version="1.0" encoding="utf-8"?>
+<c:chartSpace xmlns:c="http://schemas.openxmlformats.org/drawingml/2006/chart" xmlns:a="http://schemas.openxmlformats.org/drawingml/2006/main" xmlns:r="http://schemas.openxmlformats.org/officeDocument/2006/relationships" xmlns:c16r2="http://schemas.microsoft.com/office/drawing/2015/06/chart">
+  <c:date1904 val="0"/>
+  <c:lang val="pt-BR"/>
+  <c:roundedCorners val="0"/>
+  <mc:AlternateContent xmlns:mc="http://schemas.openxmlformats.org/markup-compatibility/2006">
+    <mc:Choice xmlns:c14="http://schemas.microsoft.com/office/drawing/2007/8/2/chart" Requires="c14">
+      <c14:style val="102"/>
+    </mc:Choice>
+    <mc:Fallback>
+      <c:style val="2"/>
+    </mc:Fallback>
+  </mc:AlternateContent>
+  <c:chart>
+    <c:autoTitleDeleted val="1"/>
+    <c:plotArea>
+      <c:layout/>
+      <c:scatterChart>
+        <c:scatterStyle val="lineMarker"/>
+        <c:varyColors val="0"/>
+        <c:ser>
+          <c:idx val="0"/>
+          <c:order val="0"/>
+          <c:tx>
+            <c:strRef>
+              <c:f>Planilha1!$C$1</c:f>
+              <c:strCache>
+                <c:ptCount val="1"/>
+                <c:pt idx="0">
+                  <c:v>y</c:v>
+                </c:pt>
+              </c:strCache>
+            </c:strRef>
+          </c:tx>
+          <c:spPr>
+            <a:ln w="25400" cap="rnd">
+              <a:noFill/>
+              <a:round/>
+            </a:ln>
+            <a:effectLst/>
+          </c:spPr>
+          <c:marker>
+            <c:symbol val="circle"/>
+            <c:size val="5"/>
+            <c:spPr>
+              <a:solidFill>
+                <a:schemeClr val="accent1"/>
+              </a:solidFill>
+              <a:ln w="9525">
+                <a:solidFill>
+                  <a:schemeClr val="accent1"/>
+                </a:solidFill>
+              </a:ln>
+              <a:effectLst/>
+            </c:spPr>
+          </c:marker>
+          <c:dLbls>
+            <c:dLbl>
+              <c:idx val="0"/>
+              <c:tx>
+                <c:rich>
+                  <a:bodyPr/>
+                  <a:lstStyle/>
+                  <a:p>
+                    <a:fld id="{E4B3CC01-CC4A-4E36-83D3-C5F177559D98}" type="CELLRANGE">
+                      <a:rPr lang="en-US"/>
+                      <a:pPr/>
+                      <a:t>[CELLRANGE]</a:t>
+                    </a:fld>
+                    <a:endParaRPr lang="en-US"/>
+                  </a:p>
+                </c:rich>
+              </c:tx>
+              <c:dLblPos val="l"/>
+              <c:showLegendKey val="0"/>
+              <c:showVal val="0"/>
+              <c:showCatName val="0"/>
+              <c:showSerName val="0"/>
+              <c:showPercent val="0"/>
+              <c:showBubbleSize val="0"/>
+              <c:extLst>
+                <c:ext xmlns:c15="http://schemas.microsoft.com/office/drawing/2012/chart" uri="{CE6537A1-D6FC-4f65-9D91-7224C49458BB}">
+                  <c15:dlblFieldTable/>
+                  <c15:xForSave val="1"/>
+                  <c15:showDataLabelsRange val="1"/>
+                </c:ext>
+                <c:ext xmlns:c16="http://schemas.microsoft.com/office/drawing/2014/chart" uri="{C3380CC4-5D6E-409C-BE32-E72D297353CC}">
+                  <c16:uniqueId val="{00000000-ECF1-42A2-B285-3739D0A010D9}"/>
+                </c:ext>
+              </c:extLst>
+            </c:dLbl>
+            <c:dLbl>
+              <c:idx val="1"/>
+              <c:tx>
+                <c:rich>
+                  <a:bodyPr/>
+                  <a:lstStyle/>
+                  <a:p>
+                    <a:fld id="{05CD2609-1D50-40CC-99B3-A7B435064F37}" type="CELLRANGE">
+                      <a:rPr lang="en-US"/>
+                      <a:pPr/>
+                      <a:t>[CELLRANGE]</a:t>
+                    </a:fld>
+                    <a:endParaRPr lang="en-US"/>
+                  </a:p>
+                </c:rich>
+              </c:tx>
+              <c:dLblPos val="l"/>
+              <c:showLegendKey val="0"/>
+              <c:showVal val="0"/>
+              <c:showCatName val="0"/>
+              <c:showSerName val="0"/>
+              <c:showPercent val="0"/>
+              <c:showBubbleSize val="0"/>
+              <c:extLst>
+                <c:ext xmlns:c15="http://schemas.microsoft.com/office/drawing/2012/chart" uri="{CE6537A1-D6FC-4f65-9D91-7224C49458BB}">
+                  <c15:dlblFieldTable/>
+                  <c15:xForSave val="1"/>
+                  <c15:showDataLabelsRange val="1"/>
+                </c:ext>
+                <c:ext xmlns:c16="http://schemas.microsoft.com/office/drawing/2014/chart" uri="{C3380CC4-5D6E-409C-BE32-E72D297353CC}">
+                  <c16:uniqueId val="{00000001-ECF1-42A2-B285-3739D0A010D9}"/>
+                </c:ext>
+              </c:extLst>
+            </c:dLbl>
+            <c:dLbl>
+              <c:idx val="2"/>
+              <c:tx>
+                <c:rich>
+                  <a:bodyPr/>
+                  <a:lstStyle/>
+                  <a:p>
+                    <a:fld id="{E4796D32-69E6-411C-90BA-642564E10348}" type="CELLRANGE">
+                      <a:rPr lang="en-US"/>
+                      <a:pPr/>
+                      <a:t>[CELLRANGE]</a:t>
+                    </a:fld>
+                    <a:endParaRPr lang="en-US"/>
+                  </a:p>
+                </c:rich>
+              </c:tx>
+              <c:dLblPos val="l"/>
+              <c:showLegendKey val="0"/>
+              <c:showVal val="0"/>
+              <c:showCatName val="0"/>
+              <c:showSerName val="0"/>
+              <c:showPercent val="0"/>
+              <c:showBubbleSize val="0"/>
+              <c:extLst>
+                <c:ext xmlns:c15="http://schemas.microsoft.com/office/drawing/2012/chart" uri="{CE6537A1-D6FC-4f65-9D91-7224C49458BB}">
+                  <c15:dlblFieldTable/>
+                  <c15:xForSave val="1"/>
+                  <c15:showDataLabelsRange val="1"/>
+                </c:ext>
+                <c:ext xmlns:c16="http://schemas.microsoft.com/office/drawing/2014/chart" uri="{C3380CC4-5D6E-409C-BE32-E72D297353CC}">
+                  <c16:uniqueId val="{00000002-ECF1-42A2-B285-3739D0A010D9}"/>
+                </c:ext>
+              </c:extLst>
+            </c:dLbl>
+            <c:dLbl>
+              <c:idx val="3"/>
+              <c:layout>
+                <c:manualLayout>
+                  <c:x val="6.4912510936133497E-3"/>
+                  <c:y val="0"/>
+                </c:manualLayout>
+              </c:layout>
+              <c:tx>
+                <c:rich>
+                  <a:bodyPr/>
+                  <a:lstStyle/>
+                  <a:p>
+                    <a:fld id="{EC76D5DA-4FB5-4FE0-B100-E12136B02B95}" type="CELLRANGE">
+                      <a:rPr lang="en-US"/>
+                      <a:pPr/>
+                      <a:t>[CELLRANGE]</a:t>
+                    </a:fld>
+                    <a:endParaRPr lang="en-US"/>
+                  </a:p>
+                </c:rich>
+              </c:tx>
+              <c:dLblPos val="r"/>
+              <c:showLegendKey val="0"/>
+              <c:showVal val="0"/>
+              <c:showCatName val="0"/>
+              <c:showSerName val="0"/>
+              <c:showPercent val="0"/>
+              <c:showBubbleSize val="0"/>
+              <c:extLst>
+                <c:ext xmlns:c15="http://schemas.microsoft.com/office/drawing/2012/chart" uri="{CE6537A1-D6FC-4f65-9D91-7224C49458BB}">
+                  <c15:dlblFieldTable/>
+                  <c15:showDataLabelsRange val="1"/>
+                </c:ext>
+                <c:ext xmlns:c16="http://schemas.microsoft.com/office/drawing/2014/chart" uri="{C3380CC4-5D6E-409C-BE32-E72D297353CC}">
+                  <c16:uniqueId val="{00000003-ECF1-42A2-B285-3739D0A010D9}"/>
+                </c:ext>
+              </c:extLst>
+            </c:dLbl>
+            <c:dLbl>
+              <c:idx val="4"/>
+              <c:tx>
+                <c:rich>
+                  <a:bodyPr/>
+                  <a:lstStyle/>
+                  <a:p>
+                    <a:fld id="{3C1CF3CF-A994-45F5-B625-3512C4893EA9}" type="CELLRANGE">
+                      <a:rPr lang="en-US"/>
+                      <a:pPr/>
+                      <a:t>[CELLRANGE]</a:t>
+                    </a:fld>
+                    <a:endParaRPr lang="en-US"/>
+                  </a:p>
+                </c:rich>
+              </c:tx>
+              <c:dLblPos val="l"/>
+              <c:showLegendKey val="0"/>
+              <c:showVal val="0"/>
+              <c:showCatName val="0"/>
+              <c:showSerName val="0"/>
+              <c:showPercent val="0"/>
+              <c:showBubbleSize val="0"/>
+              <c:extLst>
+                <c:ext xmlns:c15="http://schemas.microsoft.com/office/drawing/2012/chart" uri="{CE6537A1-D6FC-4f65-9D91-7224C49458BB}">
+                  <c15:dlblFieldTable/>
+                  <c15:xForSave val="1"/>
+                  <c15:showDataLabelsRange val="1"/>
+                </c:ext>
+                <c:ext xmlns:c16="http://schemas.microsoft.com/office/drawing/2014/chart" uri="{C3380CC4-5D6E-409C-BE32-E72D297353CC}">
+                  <c16:uniqueId val="{00000004-ECF1-42A2-B285-3739D0A010D9}"/>
+                </c:ext>
+              </c:extLst>
+            </c:dLbl>
+            <c:dLbl>
+              <c:idx val="5"/>
+              <c:tx>
+                <c:rich>
+                  <a:bodyPr/>
+                  <a:lstStyle/>
+                  <a:p>
+                    <a:fld id="{EEDDAB70-372B-4BD2-8CBB-1AB0B795A974}" type="CELLRANGE">
+                      <a:rPr lang="en-US"/>
+                      <a:pPr/>
+                      <a:t>[CELLRANGE]</a:t>
+                    </a:fld>
+                    <a:endParaRPr lang="en-US"/>
+                  </a:p>
+                </c:rich>
+              </c:tx>
+              <c:dLblPos val="l"/>
+              <c:showLegendKey val="0"/>
+              <c:showVal val="0"/>
+              <c:showCatName val="0"/>
+              <c:showSerName val="0"/>
+              <c:showPercent val="0"/>
+              <c:showBubbleSize val="0"/>
+              <c:extLst>
+                <c:ext xmlns:c15="http://schemas.microsoft.com/office/drawing/2012/chart" uri="{CE6537A1-D6FC-4f65-9D91-7224C49458BB}">
+                  <c15:dlblFieldTable/>
+                  <c15:xForSave val="1"/>
+                  <c15:showDataLabelsRange val="1"/>
+                </c:ext>
+                <c:ext xmlns:c16="http://schemas.microsoft.com/office/drawing/2014/chart" uri="{C3380CC4-5D6E-409C-BE32-E72D297353CC}">
+                  <c16:uniqueId val="{00000005-ECF1-42A2-B285-3739D0A010D9}"/>
+                </c:ext>
+              </c:extLst>
+            </c:dLbl>
+            <c:dLbl>
+              <c:idx val="6"/>
+              <c:tx>
+                <c:rich>
+                  <a:bodyPr/>
+                  <a:lstStyle/>
+                  <a:p>
+                    <a:fld id="{9956B490-B8F1-4FC9-945F-BB5CCA120279}" type="CELLRANGE">
+                      <a:rPr lang="en-US"/>
+                      <a:pPr/>
+                      <a:t>[CELLRANGE]</a:t>
+                    </a:fld>
+                    <a:endParaRPr lang="en-US"/>
+                  </a:p>
+                </c:rich>
+              </c:tx>
+              <c:dLblPos val="l"/>
+              <c:showLegendKey val="0"/>
+              <c:showVal val="0"/>
+              <c:showCatName val="0"/>
+              <c:showSerName val="0"/>
+              <c:showPercent val="0"/>
+              <c:showBubbleSize val="0"/>
+              <c:extLst>
+                <c:ext xmlns:c15="http://schemas.microsoft.com/office/drawing/2012/chart" uri="{CE6537A1-D6FC-4f65-9D91-7224C49458BB}">
+                  <c15:dlblFieldTable/>
+                  <c15:xForSave val="1"/>
+                  <c15:showDataLabelsRange val="1"/>
+                </c:ext>
+                <c:ext xmlns:c16="http://schemas.microsoft.com/office/drawing/2014/chart" uri="{C3380CC4-5D6E-409C-BE32-E72D297353CC}">
+                  <c16:uniqueId val="{00000006-ECF1-42A2-B285-3739D0A010D9}"/>
+                </c:ext>
+              </c:extLst>
+            </c:dLbl>
+            <c:dLbl>
+              <c:idx val="7"/>
+              <c:tx>
+                <c:rich>
+                  <a:bodyPr/>
+                  <a:lstStyle/>
+                  <a:p>
+                    <a:fld id="{9FD1F288-BDD1-4477-B158-11765E12E2D4}" type="CELLRANGE">
+                      <a:rPr lang="en-US"/>
+                      <a:pPr/>
+                      <a:t>[CELLRANGE]</a:t>
+                    </a:fld>
+                    <a:endParaRPr lang="en-US"/>
+                  </a:p>
+                </c:rich>
+              </c:tx>
+              <c:dLblPos val="l"/>
+              <c:showLegendKey val="0"/>
+              <c:showVal val="0"/>
+              <c:showCatName val="0"/>
+              <c:showSerName val="0"/>
+              <c:showPercent val="0"/>
+              <c:showBubbleSize val="0"/>
+              <c:extLst>
+                <c:ext xmlns:c15="http://schemas.microsoft.com/office/drawing/2012/chart" uri="{CE6537A1-D6FC-4f65-9D91-7224C49458BB}">
+                  <c15:dlblFieldTable/>
+                  <c15:xForSave val="1"/>
+                  <c15:showDataLabelsRange val="1"/>
+                </c:ext>
+                <c:ext xmlns:c16="http://schemas.microsoft.com/office/drawing/2014/chart" uri="{C3380CC4-5D6E-409C-BE32-E72D297353CC}">
+                  <c16:uniqueId val="{00000007-ECF1-42A2-B285-3739D0A010D9}"/>
+                </c:ext>
+              </c:extLst>
+            </c:dLbl>
+            <c:dLbl>
+              <c:idx val="8"/>
+              <c:tx>
+                <c:rich>
+                  <a:bodyPr/>
+                  <a:lstStyle/>
+                  <a:p>
+                    <a:fld id="{52F34449-8B1B-4A04-BA33-12FA25E57547}" type="CELLRANGE">
+                      <a:rPr lang="en-US"/>
+                      <a:pPr/>
+                      <a:t>[CELLRANGE]</a:t>
+                    </a:fld>
+                    <a:endParaRPr lang="en-US"/>
+                  </a:p>
+                </c:rich>
+              </c:tx>
+              <c:dLblPos val="l"/>
+              <c:showLegendKey val="0"/>
+              <c:showVal val="0"/>
+              <c:showCatName val="0"/>
+              <c:showSerName val="0"/>
+              <c:showPercent val="0"/>
+              <c:showBubbleSize val="0"/>
+              <c:extLst>
+                <c:ext xmlns:c15="http://schemas.microsoft.com/office/drawing/2012/chart" uri="{CE6537A1-D6FC-4f65-9D91-7224C49458BB}">
+                  <c15:dlblFieldTable/>
+                  <c15:xForSave val="1"/>
+                  <c15:showDataLabelsRange val="1"/>
+                </c:ext>
+                <c:ext xmlns:c16="http://schemas.microsoft.com/office/drawing/2014/chart" uri="{C3380CC4-5D6E-409C-BE32-E72D297353CC}">
+                  <c16:uniqueId val="{00000008-ECF1-42A2-B285-3739D0A010D9}"/>
+                </c:ext>
+              </c:extLst>
+            </c:dLbl>
+            <c:dLbl>
+              <c:idx val="9"/>
+              <c:tx>
+                <c:rich>
+                  <a:bodyPr/>
+                  <a:lstStyle/>
+                  <a:p>
+                    <a:fld id="{AE6570BA-7225-4F06-8862-1187B2D43D2B}" type="CELLRANGE">
+                      <a:rPr lang="en-US"/>
+                      <a:pPr/>
+                      <a:t>[CELLRANGE]</a:t>
+                    </a:fld>
+                    <a:endParaRPr lang="en-US"/>
+                  </a:p>
+                </c:rich>
+              </c:tx>
+              <c:dLblPos val="l"/>
+              <c:showLegendKey val="0"/>
+              <c:showVal val="0"/>
+              <c:showCatName val="0"/>
+              <c:showSerName val="0"/>
+              <c:showPercent val="0"/>
+              <c:showBubbleSize val="0"/>
+              <c:extLst>
+                <c:ext xmlns:c15="http://schemas.microsoft.com/office/drawing/2012/chart" uri="{CE6537A1-D6FC-4f65-9D91-7224C49458BB}">
+                  <c15:dlblFieldTable/>
+                  <c15:xForSave val="1"/>
+                  <c15:showDataLabelsRange val="1"/>
+                </c:ext>
+                <c:ext xmlns:c16="http://schemas.microsoft.com/office/drawing/2014/chart" uri="{C3380CC4-5D6E-409C-BE32-E72D297353CC}">
+                  <c16:uniqueId val="{00000009-ECF1-42A2-B285-3739D0A010D9}"/>
+                </c:ext>
+              </c:extLst>
+            </c:dLbl>
+            <c:dLbl>
+              <c:idx val="10"/>
+              <c:tx>
+                <c:rich>
+                  <a:bodyPr/>
+                  <a:lstStyle/>
+                  <a:p>
+                    <a:fld id="{B36CD890-F19E-4449-9215-F832486A8A82}" type="CELLRANGE">
+                      <a:rPr lang="en-US"/>
+                      <a:pPr/>
+                      <a:t>[CELLRANGE]</a:t>
+                    </a:fld>
+                    <a:endParaRPr lang="en-US"/>
+                  </a:p>
+                </c:rich>
+              </c:tx>
+              <c:dLblPos val="l"/>
+              <c:showLegendKey val="0"/>
+              <c:showVal val="0"/>
+              <c:showCatName val="0"/>
+              <c:showSerName val="0"/>
+              <c:showPercent val="0"/>
+              <c:showBubbleSize val="0"/>
+              <c:extLst>
+                <c:ext xmlns:c15="http://schemas.microsoft.com/office/drawing/2012/chart" uri="{CE6537A1-D6FC-4f65-9D91-7224C49458BB}">
+                  <c15:dlblFieldTable/>
+                  <c15:xForSave val="1"/>
+                  <c15:showDataLabelsRange val="1"/>
+                </c:ext>
+                <c:ext xmlns:c16="http://schemas.microsoft.com/office/drawing/2014/chart" uri="{C3380CC4-5D6E-409C-BE32-E72D297353CC}">
+                  <c16:uniqueId val="{0000000A-ECF1-42A2-B285-3739D0A010D9}"/>
+                </c:ext>
+              </c:extLst>
+            </c:dLbl>
+            <c:dLbl>
+              <c:idx val="11"/>
+              <c:tx>
+                <c:rich>
+                  <a:bodyPr/>
+                  <a:lstStyle/>
+                  <a:p>
+                    <a:fld id="{509D13ED-760B-417B-9FD8-8B4F477BC513}" type="CELLRANGE">
+                      <a:rPr lang="en-US"/>
+                      <a:pPr/>
+                      <a:t>[CELLRANGE]</a:t>
+                    </a:fld>
+                    <a:endParaRPr lang="en-US"/>
+                  </a:p>
+                </c:rich>
+              </c:tx>
+              <c:dLblPos val="l"/>
+              <c:showLegendKey val="0"/>
+              <c:showVal val="0"/>
+              <c:showCatName val="0"/>
+              <c:showSerName val="0"/>
+              <c:showPercent val="0"/>
+              <c:showBubbleSize val="0"/>
+              <c:extLst>
+                <c:ext xmlns:c15="http://schemas.microsoft.com/office/drawing/2012/chart" uri="{CE6537A1-D6FC-4f65-9D91-7224C49458BB}">
+                  <c15:dlblFieldTable/>
+                  <c15:xForSave val="1"/>
+                  <c15:showDataLabelsRange val="1"/>
+                </c:ext>
+                <c:ext xmlns:c16="http://schemas.microsoft.com/office/drawing/2014/chart" uri="{C3380CC4-5D6E-409C-BE32-E72D297353CC}">
+                  <c16:uniqueId val="{0000000B-ECF1-42A2-B285-3739D0A010D9}"/>
+                </c:ext>
+              </c:extLst>
+            </c:dLbl>
+            <c:dLbl>
+              <c:idx val="12"/>
+              <c:tx>
+                <c:rich>
+                  <a:bodyPr/>
+                  <a:lstStyle/>
+                  <a:p>
+                    <a:fld id="{5E31938E-6AAB-43F2-8990-EC46D5233DCE}" type="CELLRANGE">
+                      <a:rPr lang="en-US"/>
+                      <a:pPr/>
+                      <a:t>[CELLRANGE]</a:t>
+                    </a:fld>
+                    <a:endParaRPr lang="en-US"/>
+                  </a:p>
+                </c:rich>
+              </c:tx>
+              <c:dLblPos val="l"/>
+              <c:showLegendKey val="0"/>
+              <c:showVal val="0"/>
+              <c:showCatName val="0"/>
+              <c:showSerName val="0"/>
+              <c:showPercent val="0"/>
+              <c:showBubbleSize val="0"/>
+              <c:extLst>
+                <c:ext xmlns:c15="http://schemas.microsoft.com/office/drawing/2012/chart" uri="{CE6537A1-D6FC-4f65-9D91-7224C49458BB}">
+                  <c15:dlblFieldTable/>
+                  <c15:xForSave val="1"/>
+                  <c15:showDataLabelsRange val="1"/>
+                </c:ext>
+                <c:ext xmlns:c16="http://schemas.microsoft.com/office/drawing/2014/chart" uri="{C3380CC4-5D6E-409C-BE32-E72D297353CC}">
+                  <c16:uniqueId val="{0000000C-ECF1-42A2-B285-3739D0A010D9}"/>
+                </c:ext>
+              </c:extLst>
+            </c:dLbl>
+            <c:dLbl>
+              <c:idx val="13"/>
+              <c:layout>
+                <c:manualLayout>
+                  <c:x val="-3.4076771653543357E-2"/>
+                  <c:y val="5.5555555555555552E-2"/>
+                </c:manualLayout>
+              </c:layout>
+              <c:tx>
+                <c:rich>
+                  <a:bodyPr/>
+                  <a:lstStyle/>
+                  <a:p>
+                    <a:fld id="{EA5610A3-92A5-4CF4-9C39-287C87A23328}" type="CELLRANGE">
+                      <a:rPr lang="en-US"/>
+                      <a:pPr/>
+                      <a:t>[CELLRANGE]</a:t>
+                    </a:fld>
+                    <a:endParaRPr lang="en-US"/>
+                  </a:p>
+                </c:rich>
+              </c:tx>
+              <c:dLblPos val="r"/>
+              <c:showLegendKey val="0"/>
+              <c:showVal val="0"/>
+              <c:showCatName val="0"/>
+              <c:showSerName val="0"/>
+              <c:showPercent val="0"/>
+              <c:showBubbleSize val="0"/>
+              <c:extLst>
+                <c:ext xmlns:c15="http://schemas.microsoft.com/office/drawing/2012/chart" uri="{CE6537A1-D6FC-4f65-9D91-7224C49458BB}">
+                  <c15:dlblFieldTable/>
+                  <c15:showDataLabelsRange val="1"/>
+                </c:ext>
+                <c:ext xmlns:c16="http://schemas.microsoft.com/office/drawing/2014/chart" uri="{C3380CC4-5D6E-409C-BE32-E72D297353CC}">
+                  <c16:uniqueId val="{0000000D-ECF1-42A2-B285-3739D0A010D9}"/>
+                </c:ext>
+              </c:extLst>
+            </c:dLbl>
+            <c:dLbl>
+              <c:idx val="14"/>
+              <c:tx>
+                <c:rich>
+                  <a:bodyPr/>
+                  <a:lstStyle/>
+                  <a:p>
+                    <a:fld id="{751EDA88-85EB-4F0D-9DE1-FDE681702542}" type="CELLRANGE">
+                      <a:rPr lang="en-US"/>
+                      <a:pPr/>
+                      <a:t>[CELLRANGE]</a:t>
+                    </a:fld>
+                    <a:endParaRPr lang="en-US"/>
+                  </a:p>
+                </c:rich>
+              </c:tx>
+              <c:dLblPos val="l"/>
+              <c:showLegendKey val="0"/>
+              <c:showVal val="0"/>
+              <c:showCatName val="0"/>
+              <c:showSerName val="0"/>
+              <c:showPercent val="0"/>
+              <c:showBubbleSize val="0"/>
+              <c:extLst>
+                <c:ext xmlns:c15="http://schemas.microsoft.com/office/drawing/2012/chart" uri="{CE6537A1-D6FC-4f65-9D91-7224C49458BB}">
+                  <c15:dlblFieldTable/>
+                  <c15:xForSave val="1"/>
+                  <c15:showDataLabelsRange val="1"/>
+                </c:ext>
+                <c:ext xmlns:c16="http://schemas.microsoft.com/office/drawing/2014/chart" uri="{C3380CC4-5D6E-409C-BE32-E72D297353CC}">
+                  <c16:uniqueId val="{0000000E-ECF1-42A2-B285-3739D0A010D9}"/>
+                </c:ext>
+              </c:extLst>
+            </c:dLbl>
+            <c:dLbl>
+              <c:idx val="15"/>
+              <c:tx>
+                <c:rich>
+                  <a:bodyPr/>
+                  <a:lstStyle/>
+                  <a:p>
+                    <a:fld id="{32D44DB4-3D2B-4A13-A440-FBE224BC65E7}" type="CELLRANGE">
+                      <a:rPr lang="en-US"/>
+                      <a:pPr/>
+                      <a:t>[CELLRANGE]</a:t>
+                    </a:fld>
+                    <a:endParaRPr lang="en-US"/>
+                  </a:p>
+                </c:rich>
+              </c:tx>
+              <c:dLblPos val="l"/>
+              <c:showLegendKey val="0"/>
+              <c:showVal val="0"/>
+              <c:showCatName val="0"/>
+              <c:showSerName val="0"/>
+              <c:showPercent val="0"/>
+              <c:showBubbleSize val="0"/>
+              <c:extLst>
+                <c:ext xmlns:c15="http://schemas.microsoft.com/office/drawing/2012/chart" uri="{CE6537A1-D6FC-4f65-9D91-7224C49458BB}">
+                  <c15:dlblFieldTable/>
+                  <c15:xForSave val="1"/>
+                  <c15:showDataLabelsRange val="1"/>
+                </c:ext>
+                <c:ext xmlns:c16="http://schemas.microsoft.com/office/drawing/2014/chart" uri="{C3380CC4-5D6E-409C-BE32-E72D297353CC}">
+                  <c16:uniqueId val="{0000000F-ECF1-42A2-B285-3739D0A010D9}"/>
+                </c:ext>
+              </c:extLst>
+            </c:dLbl>
+            <c:numFmt formatCode="General" sourceLinked="0"/>
+            <c:spPr>
+              <a:solidFill>
+                <a:sysClr val="window" lastClr="FFFFFF"/>
+              </a:solidFill>
+              <a:ln>
+                <a:solidFill>
+                  <a:sysClr val="windowText" lastClr="000000">
+                    <a:lumMod val="25000"/>
+                    <a:lumOff val="75000"/>
+                  </a:sysClr>
+                </a:solidFill>
+              </a:ln>
+              <a:effectLst/>
+            </c:spPr>
+            <c:txPr>
+              <a:bodyPr rot="0" spcFirstLastPara="1" vertOverflow="clip" horzOverflow="clip" vert="horz" wrap="square" lIns="38100" tIns="19050" rIns="38100" bIns="19050" anchor="ctr" anchorCtr="1">
+                <a:spAutoFit/>
+              </a:bodyPr>
+              <a:lstStyle/>
+              <a:p>
+                <a:pPr>
+                  <a:defRPr sz="900" b="0" i="0" u="none" strike="noStrike" kern="1200" baseline="0">
+                    <a:solidFill>
+                      <a:schemeClr val="dk1">
+                        <a:lumMod val="65000"/>
+                        <a:lumOff val="35000"/>
+                      </a:schemeClr>
+                    </a:solidFill>
+                    <a:latin typeface="+mn-lt"/>
+                    <a:ea typeface="+mn-ea"/>
+                    <a:cs typeface="+mn-cs"/>
+                  </a:defRPr>
+                </a:pPr>
+                <a:endParaRPr lang="en-US"/>
+              </a:p>
+            </c:txPr>
+            <c:dLblPos val="l"/>
+            <c:showLegendKey val="0"/>
+            <c:showVal val="0"/>
+            <c:showCatName val="0"/>
+            <c:showSerName val="0"/>
+            <c:showPercent val="0"/>
+            <c:showBubbleSize val="0"/>
+            <c:showLeaderLines val="0"/>
+            <c:extLst>
+              <c:ext xmlns:c15="http://schemas.microsoft.com/office/drawing/2012/chart" uri="{CE6537A1-D6FC-4f65-9D91-7224C49458BB}">
+                <c15:spPr xmlns:c15="http://schemas.microsoft.com/office/drawing/2012/chart">
+                  <a:prstGeom prst="wedgeRectCallout">
+                    <a:avLst/>
+                  </a:prstGeom>
+                  <a:noFill/>
+                  <a:ln>
+                    <a:noFill/>
+                  </a:ln>
+                </c15:spPr>
+                <c15:showDataLabelsRange val="1"/>
+                <c15:showLeaderLines val="0"/>
+              </c:ext>
+            </c:extLst>
+          </c:dLbls>
+          <c:xVal>
+            <c:numRef>
+              <c:f>Planilha1!$B$2:$B$17</c:f>
+              <c:numCache>
+                <c:formatCode>General</c:formatCode>
+                <c:ptCount val="16"/>
+                <c:pt idx="0">
+                  <c:v>10</c:v>
+                </c:pt>
+                <c:pt idx="1">
+                  <c:v>20</c:v>
+                </c:pt>
+                <c:pt idx="2">
+                  <c:v>20</c:v>
+                </c:pt>
+                <c:pt idx="3">
+                  <c:v>40</c:v>
+                </c:pt>
+                <c:pt idx="4">
+                  <c:v>40</c:v>
+                </c:pt>
+                <c:pt idx="5">
+                  <c:v>90</c:v>
+                </c:pt>
+                <c:pt idx="6">
+                  <c:v>80</c:v>
+                </c:pt>
+                <c:pt idx="7">
+                  <c:v>30</c:v>
+                </c:pt>
+                <c:pt idx="8">
+                  <c:v>80</c:v>
+                </c:pt>
+                <c:pt idx="9">
+                  <c:v>50</c:v>
+                </c:pt>
+                <c:pt idx="10">
+                  <c:v>80</c:v>
+                </c:pt>
+                <c:pt idx="11">
+                  <c:v>70</c:v>
+                </c:pt>
+                <c:pt idx="12">
+                  <c:v>30</c:v>
+                </c:pt>
+                <c:pt idx="13">
+                  <c:v>50</c:v>
+                </c:pt>
+                <c:pt idx="14">
+                  <c:v>80</c:v>
+                </c:pt>
+                <c:pt idx="15">
+                  <c:v>100</c:v>
+                </c:pt>
+              </c:numCache>
+            </c:numRef>
+          </c:xVal>
+          <c:yVal>
+            <c:numRef>
+              <c:f>Planilha1!$C$2:$C$17</c:f>
+              <c:numCache>
+                <c:formatCode>General</c:formatCode>
+                <c:ptCount val="16"/>
+                <c:pt idx="0">
+                  <c:v>0</c:v>
+                </c:pt>
+                <c:pt idx="1">
+                  <c:v>10</c:v>
+                </c:pt>
+                <c:pt idx="2">
+                  <c:v>20</c:v>
+                </c:pt>
+                <c:pt idx="3">
+                  <c:v>30</c:v>
+                </c:pt>
+                <c:pt idx="4">
+                  <c:v>80</c:v>
+                </c:pt>
+                <c:pt idx="5">
+                  <c:v>50</c:v>
+                </c:pt>
+                <c:pt idx="6">
+                  <c:v>40</c:v>
+                </c:pt>
+                <c:pt idx="7">
+                  <c:v>80</c:v>
+                </c:pt>
+                <c:pt idx="8">
+                  <c:v>60</c:v>
+                </c:pt>
+                <c:pt idx="9">
+                  <c:v>80</c:v>
+                </c:pt>
+                <c:pt idx="10">
+                  <c:v>100</c:v>
+                </c:pt>
+                <c:pt idx="11">
+                  <c:v>20</c:v>
+                </c:pt>
+                <c:pt idx="12">
+                  <c:v>50</c:v>
+                </c:pt>
+                <c:pt idx="13">
+                  <c:v>60</c:v>
+                </c:pt>
+                <c:pt idx="14">
+                  <c:v>50</c:v>
+                </c:pt>
+                <c:pt idx="15">
+                  <c:v>50</c:v>
+                </c:pt>
+              </c:numCache>
+            </c:numRef>
+          </c:yVal>
+          <c:smooth val="0"/>
+          <c:extLst>
+            <c:ext xmlns:c15="http://schemas.microsoft.com/office/drawing/2012/chart" uri="{02D57815-91ED-43cb-92C2-25804820EDAC}">
+              <c15:datalabelsRange>
+                <c15:f>Planilha1!$A$2:$A$17</c15:f>
+                <c15:dlblRangeCache>
+                  <c:ptCount val="16"/>
+                  <c:pt idx="0">
+                    <c:v>0</c:v>
+                  </c:pt>
+                  <c:pt idx="1">
+                    <c:v>1</c:v>
+                  </c:pt>
+                  <c:pt idx="2">
+                    <c:v>2</c:v>
+                  </c:pt>
+                  <c:pt idx="3">
+                    <c:v>3</c:v>
+                  </c:pt>
+                  <c:pt idx="4">
+                    <c:v>4</c:v>
+                  </c:pt>
+                  <c:pt idx="5">
+                    <c:v>5</c:v>
+                  </c:pt>
+                  <c:pt idx="6">
+                    <c:v>6</c:v>
+                  </c:pt>
+                  <c:pt idx="7">
+                    <c:v>7</c:v>
+                  </c:pt>
+                  <c:pt idx="8">
+                    <c:v>8</c:v>
+                  </c:pt>
+                  <c:pt idx="9">
+                    <c:v>9</c:v>
+                  </c:pt>
+                  <c:pt idx="10">
+                    <c:v>10</c:v>
+                  </c:pt>
+                  <c:pt idx="11">
+                    <c:v>11</c:v>
+                  </c:pt>
+                  <c:pt idx="12">
+                    <c:v>12</c:v>
+                  </c:pt>
+                  <c:pt idx="13">
+                    <c:v>13</c:v>
+                  </c:pt>
+                  <c:pt idx="14">
+                    <c:v>14</c:v>
+                  </c:pt>
+                  <c:pt idx="15">
+                    <c:v>15</c:v>
+                  </c:pt>
+                </c15:dlblRangeCache>
+              </c15:datalabelsRange>
+            </c:ext>
+            <c:ext xmlns:c16="http://schemas.microsoft.com/office/drawing/2014/chart" uri="{C3380CC4-5D6E-409C-BE32-E72D297353CC}">
+              <c16:uniqueId val="{00000010-ECF1-42A2-B285-3739D0A010D9}"/>
+            </c:ext>
+          </c:extLst>
+        </c:ser>
+        <c:ser>
+          <c:idx val="1"/>
+          <c:order val="1"/>
+          <c:tx>
+            <c:v>island</c:v>
+          </c:tx>
+          <c:spPr>
+            <a:ln w="19050" cap="rnd">
+              <a:solidFill>
+                <a:schemeClr val="accent2"/>
+              </a:solidFill>
+              <a:round/>
+            </a:ln>
+            <a:effectLst/>
+          </c:spPr>
+          <c:marker>
+            <c:symbol val="circle"/>
+            <c:size val="5"/>
+            <c:spPr>
+              <a:solidFill>
+                <a:schemeClr val="accent2"/>
+              </a:solidFill>
+              <a:ln w="9525">
+                <a:solidFill>
+                  <a:schemeClr val="accent2"/>
+                </a:solidFill>
+              </a:ln>
+              <a:effectLst/>
+            </c:spPr>
+          </c:marker>
+          <c:dLbls>
+            <c:dLbl>
+              <c:idx val="3"/>
+              <c:layout>
+                <c:manualLayout>
+                  <c:x val="-0.13947222222222222"/>
+                  <c:y val="-5.783573928258972E-2"/>
+                </c:manualLayout>
+              </c:layout>
+              <c:dLblPos val="r"/>
+              <c:showLegendKey val="0"/>
+              <c:showVal val="0"/>
+              <c:showCatName val="0"/>
+              <c:showSerName val="1"/>
+              <c:showPercent val="0"/>
+              <c:showBubbleSize val="0"/>
+              <c:extLst>
+                <c:ext xmlns:c15="http://schemas.microsoft.com/office/drawing/2012/chart" uri="{CE6537A1-D6FC-4f65-9D91-7224C49458BB}"/>
+                <c:ext xmlns:c16="http://schemas.microsoft.com/office/drawing/2014/chart" uri="{C3380CC4-5D6E-409C-BE32-E72D297353CC}">
+                  <c16:uniqueId val="{00000011-ECF1-42A2-B285-3739D0A010D9}"/>
+                </c:ext>
+              </c:extLst>
+            </c:dLbl>
+            <c:spPr>
+              <a:noFill/>
+              <a:ln>
+                <a:noFill/>
+              </a:ln>
+              <a:effectLst/>
+            </c:spPr>
+            <c:txPr>
+              <a:bodyPr rot="0" spcFirstLastPara="1" vertOverflow="ellipsis" vert="horz" wrap="square" lIns="38100" tIns="19050" rIns="38100" bIns="19050" anchor="ctr" anchorCtr="1">
+                <a:spAutoFit/>
+              </a:bodyPr>
+              <a:lstStyle/>
+              <a:p>
+                <a:pPr>
+                  <a:defRPr sz="900" b="0" i="0" u="none" strike="noStrike" kern="1200" baseline="0">
+                    <a:solidFill>
+                      <a:schemeClr val="tx1">
+                        <a:lumMod val="75000"/>
+                        <a:lumOff val="25000"/>
+                      </a:schemeClr>
+                    </a:solidFill>
+                    <a:latin typeface="+mn-lt"/>
+                    <a:ea typeface="+mn-ea"/>
+                    <a:cs typeface="+mn-cs"/>
+                  </a:defRPr>
+                </a:pPr>
+                <a:endParaRPr lang="en-US"/>
+              </a:p>
+            </c:txPr>
+            <c:dLblPos val="t"/>
+            <c:showLegendKey val="0"/>
+            <c:showVal val="0"/>
+            <c:showCatName val="0"/>
+            <c:showSerName val="0"/>
+            <c:showPercent val="0"/>
+            <c:showBubbleSize val="0"/>
+            <c:extLst>
+              <c:ext xmlns:c15="http://schemas.microsoft.com/office/drawing/2012/chart" uri="{CE6537A1-D6FC-4f65-9D91-7224C49458BB}">
+                <c15:showLeaderLines val="0"/>
+              </c:ext>
+            </c:extLst>
+          </c:dLbls>
+          <c:xVal>
+            <c:numRef>
+              <c:f>(Planilha1!$F$2,Planilha1!$F$4,Planilha1!$F$6,Planilha1!$F$8,Planilha1!$F$2)</c:f>
+              <c:numCache>
+                <c:formatCode>General</c:formatCode>
+                <c:ptCount val="5"/>
+                <c:pt idx="0">
+                  <c:v>38</c:v>
+                </c:pt>
+                <c:pt idx="1">
+                  <c:v>35</c:v>
+                </c:pt>
+                <c:pt idx="2">
+                  <c:v>39</c:v>
+                </c:pt>
+                <c:pt idx="3">
+                  <c:v>44</c:v>
+                </c:pt>
+                <c:pt idx="4">
+                  <c:v>38</c:v>
+                </c:pt>
+              </c:numCache>
+            </c:numRef>
+          </c:xVal>
+          <c:yVal>
+            <c:numRef>
+              <c:f>(Planilha1!$G$2,Planilha1!$G$4,Planilha1!$G$6,Planilha1!$G$8,Planilha1!$G$2)</c:f>
+              <c:numCache>
+                <c:formatCode>General</c:formatCode>
+                <c:ptCount val="5"/>
+                <c:pt idx="0">
+                  <c:v>34</c:v>
+                </c:pt>
+                <c:pt idx="1">
+                  <c:v>42</c:v>
+                </c:pt>
+                <c:pt idx="2">
+                  <c:v>70</c:v>
+                </c:pt>
+                <c:pt idx="3">
+                  <c:v>58</c:v>
+                </c:pt>
+                <c:pt idx="4">
+                  <c:v>34</c:v>
+                </c:pt>
+              </c:numCache>
+            </c:numRef>
+          </c:yVal>
+          <c:smooth val="0"/>
+          <c:extLst>
+            <c:ext xmlns:c16="http://schemas.microsoft.com/office/drawing/2014/chart" uri="{C3380CC4-5D6E-409C-BE32-E72D297353CC}">
+              <c16:uniqueId val="{00000012-ECF1-42A2-B285-3739D0A010D9}"/>
+            </c:ext>
+          </c:extLst>
+        </c:ser>
+        <c:dLbls>
+          <c:dLblPos val="t"/>
+          <c:showLegendKey val="0"/>
+          <c:showVal val="1"/>
+          <c:showCatName val="0"/>
+          <c:showSerName val="0"/>
+          <c:showPercent val="0"/>
+          <c:showBubbleSize val="0"/>
+        </c:dLbls>
+        <c:axId val="2125558975"/>
+        <c:axId val="2125560223"/>
+      </c:scatterChart>
+      <c:valAx>
+        <c:axId val="2125558975"/>
+        <c:scaling>
+          <c:orientation val="minMax"/>
+          <c:max val="110"/>
+          <c:min val="0"/>
+        </c:scaling>
+        <c:delete val="0"/>
+        <c:axPos val="b"/>
+        <c:majorGridlines>
+          <c:spPr>
+            <a:ln w="9525" cap="flat" cmpd="sng" algn="ctr">
+              <a:solidFill>
+                <a:schemeClr val="tx1">
+                  <a:lumMod val="15000"/>
+                  <a:lumOff val="85000"/>
+                </a:schemeClr>
+              </a:solidFill>
+              <a:round/>
+            </a:ln>
+            <a:effectLst/>
+          </c:spPr>
+        </c:majorGridlines>
+        <c:numFmt formatCode="General" sourceLinked="1"/>
+        <c:majorTickMark val="none"/>
+        <c:minorTickMark val="none"/>
+        <c:tickLblPos val="nextTo"/>
+        <c:spPr>
+          <a:noFill/>
+          <a:ln w="9525" cap="flat" cmpd="sng" algn="ctr">
+            <a:solidFill>
+              <a:schemeClr val="tx1">
+                <a:lumMod val="25000"/>
+                <a:lumOff val="75000"/>
+              </a:schemeClr>
+            </a:solidFill>
+            <a:round/>
+          </a:ln>
+          <a:effectLst/>
+        </c:spPr>
+        <c:txPr>
+          <a:bodyPr rot="-60000000" spcFirstLastPara="1" vertOverflow="ellipsis" vert="horz" wrap="square" anchor="ctr" anchorCtr="1"/>
+          <a:lstStyle/>
+          <a:p>
+            <a:pPr>
+              <a:defRPr sz="900" b="0" i="0" u="none" strike="noStrike" kern="1200" baseline="0">
+                <a:solidFill>
+                  <a:schemeClr val="tx1">
+                    <a:lumMod val="65000"/>
+                    <a:lumOff val="35000"/>
+                  </a:schemeClr>
+                </a:solidFill>
+                <a:latin typeface="+mn-lt"/>
+                <a:ea typeface="+mn-ea"/>
+                <a:cs typeface="+mn-cs"/>
+              </a:defRPr>
+            </a:pPr>
+            <a:endParaRPr lang="en-US"/>
+          </a:p>
+        </c:txPr>
+        <c:crossAx val="2125560223"/>
+        <c:crossesAt val="0"/>
+        <c:crossBetween val="midCat"/>
+      </c:valAx>
+      <c:valAx>
+        <c:axId val="2125560223"/>
+        <c:scaling>
+          <c:orientation val="minMax"/>
+          <c:max val="110"/>
+          <c:min val="0"/>
+        </c:scaling>
+        <c:delete val="0"/>
+        <c:axPos val="l"/>
+        <c:majorGridlines>
+          <c:spPr>
+            <a:ln w="9525" cap="flat" cmpd="sng" algn="ctr">
+              <a:solidFill>
+                <a:schemeClr val="tx1">
+                  <a:lumMod val="15000"/>
+                  <a:lumOff val="85000"/>
+                </a:schemeClr>
+              </a:solidFill>
+              <a:round/>
+            </a:ln>
+            <a:effectLst/>
+          </c:spPr>
+        </c:majorGridlines>
+        <c:numFmt formatCode="General" sourceLinked="1"/>
+        <c:majorTickMark val="none"/>
+        <c:minorTickMark val="none"/>
+        <c:tickLblPos val="nextTo"/>
+        <c:spPr>
+          <a:noFill/>
+          <a:ln w="9525" cap="flat" cmpd="sng" algn="ctr">
+            <a:solidFill>
+              <a:schemeClr val="tx1">
+                <a:lumMod val="25000"/>
+                <a:lumOff val="75000"/>
+              </a:schemeClr>
+            </a:solidFill>
+            <a:round/>
+          </a:ln>
+          <a:effectLst/>
+        </c:spPr>
+        <c:txPr>
+          <a:bodyPr rot="-60000000" spcFirstLastPara="1" vertOverflow="ellipsis" vert="horz" wrap="square" anchor="ctr" anchorCtr="1"/>
+          <a:lstStyle/>
+          <a:p>
+            <a:pPr>
+              <a:defRPr sz="900" b="0" i="0" u="none" strike="noStrike" kern="1200" baseline="0">
+                <a:solidFill>
+                  <a:schemeClr val="tx1">
+                    <a:lumMod val="65000"/>
+                    <a:lumOff val="35000"/>
+                  </a:schemeClr>
+                </a:solidFill>
+                <a:latin typeface="+mn-lt"/>
+                <a:ea typeface="+mn-ea"/>
+                <a:cs typeface="+mn-cs"/>
+              </a:defRPr>
+            </a:pPr>
+            <a:endParaRPr lang="en-US"/>
+          </a:p>
+        </c:txPr>
+        <c:crossAx val="2125558975"/>
+        <c:crossesAt val="0"/>
+        <c:crossBetween val="midCat"/>
+      </c:valAx>
+      <c:spPr>
+        <a:noFill/>
+        <a:ln>
+          <a:noFill/>
+        </a:ln>
+        <a:effectLst/>
+      </c:spPr>
+    </c:plotArea>
+    <c:plotVisOnly val="1"/>
+    <c:dispBlanksAs val="gap"/>
+    <c:showDLblsOverMax val="0"/>
+  </c:chart>
+  <c:spPr>
+    <a:solidFill>
+      <a:schemeClr val="bg1"/>
+    </a:solidFill>
+    <a:ln w="9525" cap="flat" cmpd="sng" algn="ctr">
+      <a:solidFill>
+        <a:schemeClr val="tx1">
+          <a:lumMod val="15000"/>
+          <a:lumOff val="85000"/>
+        </a:schemeClr>
+      </a:solidFill>
+      <a:round/>
+    </a:ln>
+    <a:effectLst/>
+  </c:spPr>
+  <c:txPr>
+    <a:bodyPr/>
+    <a:lstStyle/>
+    <a:p>
+      <a:pPr>
+        <a:defRPr/>
+      </a:pPr>
+      <a:endParaRPr lang="en-US"/>
+    </a:p>
+  </c:txPr>
+  <c:externalData r:id="rId3">
+    <c:autoUpdate val="0"/>
+  </c:externalData>
+</c:chartSpace>
+</file>
+
 <file path=word/charts/colors1.xml><?xml version="1.0" encoding="utf-8"?>
 <cs:colorStyle xmlns:cs="http://schemas.microsoft.com/office/drawing/2012/chartStyle" xmlns:a="http://schemas.openxmlformats.org/drawingml/2006/main" meth="cycle" id="10">
   <a:schemeClr val="accent1"/>
@@ -1665,7 +2943,563 @@
 </cs:colorStyle>
 </file>
 
+<file path=word/charts/colors2.xml><?xml version="1.0" encoding="utf-8"?>
+<cs:colorStyle xmlns:cs="http://schemas.microsoft.com/office/drawing/2012/chartStyle" xmlns:a="http://schemas.openxmlformats.org/drawingml/2006/main" meth="cycle" id="10">
+  <a:schemeClr val="accent1"/>
+  <a:schemeClr val="accent2"/>
+  <a:schemeClr val="accent3"/>
+  <a:schemeClr val="accent4"/>
+  <a:schemeClr val="accent5"/>
+  <a:schemeClr val="accent6"/>
+  <cs:variation/>
+  <cs:variation>
+    <a:lumMod val="60000"/>
+  </cs:variation>
+  <cs:variation>
+    <a:lumMod val="80000"/>
+    <a:lumOff val="20000"/>
+  </cs:variation>
+  <cs:variation>
+    <a:lumMod val="80000"/>
+  </cs:variation>
+  <cs:variation>
+    <a:lumMod val="60000"/>
+    <a:lumOff val="40000"/>
+  </cs:variation>
+  <cs:variation>
+    <a:lumMod val="50000"/>
+  </cs:variation>
+  <cs:variation>
+    <a:lumMod val="70000"/>
+    <a:lumOff val="30000"/>
+  </cs:variation>
+  <cs:variation>
+    <a:lumMod val="70000"/>
+  </cs:variation>
+  <cs:variation>
+    <a:lumMod val="50000"/>
+    <a:lumOff val="50000"/>
+  </cs:variation>
+</cs:colorStyle>
+</file>
+
 <file path=word/charts/style1.xml><?xml version="1.0" encoding="utf-8"?>
+<cs:chartStyle xmlns:cs="http://schemas.microsoft.com/office/drawing/2012/chartStyle" xmlns:a="http://schemas.openxmlformats.org/drawingml/2006/main" id="240">
+  <cs:axisTitle>
+    <cs:lnRef idx="0"/>
+    <cs:fillRef idx="0"/>
+    <cs:effectRef idx="0"/>
+    <cs:fontRef idx="minor">
+      <a:schemeClr val="tx1">
+        <a:lumMod val="65000"/>
+        <a:lumOff val="35000"/>
+      </a:schemeClr>
+    </cs:fontRef>
+    <cs:defRPr sz="1000" kern="1200"/>
+  </cs:axisTitle>
+  <cs:categoryAxis>
+    <cs:lnRef idx="0"/>
+    <cs:fillRef idx="0"/>
+    <cs:effectRef idx="0"/>
+    <cs:fontRef idx="minor">
+      <a:schemeClr val="tx1">
+        <a:lumMod val="65000"/>
+        <a:lumOff val="35000"/>
+      </a:schemeClr>
+    </cs:fontRef>
+    <cs:spPr>
+      <a:ln w="9525" cap="flat" cmpd="sng" algn="ctr">
+        <a:solidFill>
+          <a:schemeClr val="tx1">
+            <a:lumMod val="25000"/>
+            <a:lumOff val="75000"/>
+          </a:schemeClr>
+        </a:solidFill>
+        <a:round/>
+      </a:ln>
+    </cs:spPr>
+    <cs:defRPr sz="900" kern="1200"/>
+  </cs:categoryAxis>
+  <cs:chartArea mods="allowNoFillOverride allowNoLineOverride">
+    <cs:lnRef idx="0"/>
+    <cs:fillRef idx="0"/>
+    <cs:effectRef idx="0"/>
+    <cs:fontRef idx="minor">
+      <a:schemeClr val="tx1"/>
+    </cs:fontRef>
+    <cs:spPr>
+      <a:solidFill>
+        <a:schemeClr val="bg1"/>
+      </a:solidFill>
+      <a:ln w="9525" cap="flat" cmpd="sng" algn="ctr">
+        <a:solidFill>
+          <a:schemeClr val="tx1">
+            <a:lumMod val="15000"/>
+            <a:lumOff val="85000"/>
+          </a:schemeClr>
+        </a:solidFill>
+        <a:round/>
+      </a:ln>
+    </cs:spPr>
+    <cs:defRPr sz="1000" kern="1200"/>
+  </cs:chartArea>
+  <cs:dataLabel>
+    <cs:lnRef idx="0"/>
+    <cs:fillRef idx="0"/>
+    <cs:effectRef idx="0"/>
+    <cs:fontRef idx="minor">
+      <a:schemeClr val="tx1">
+        <a:lumMod val="75000"/>
+        <a:lumOff val="25000"/>
+      </a:schemeClr>
+    </cs:fontRef>
+    <cs:defRPr sz="900" kern="1200"/>
+  </cs:dataLabel>
+  <cs:dataLabelCallout>
+    <cs:lnRef idx="0"/>
+    <cs:fillRef idx="0"/>
+    <cs:effectRef idx="0"/>
+    <cs:fontRef idx="minor">
+      <a:schemeClr val="dk1">
+        <a:lumMod val="65000"/>
+        <a:lumOff val="35000"/>
+      </a:schemeClr>
+    </cs:fontRef>
+    <cs:spPr>
+      <a:solidFill>
+        <a:schemeClr val="lt1"/>
+      </a:solidFill>
+      <a:ln>
+        <a:solidFill>
+          <a:schemeClr val="dk1">
+            <a:lumMod val="25000"/>
+            <a:lumOff val="75000"/>
+          </a:schemeClr>
+        </a:solidFill>
+      </a:ln>
+    </cs:spPr>
+    <cs:defRPr sz="900" kern="1200"/>
+    <cs:bodyPr rot="0" spcFirstLastPara="1" vertOverflow="clip" horzOverflow="clip" vert="horz" wrap="square" lIns="36576" tIns="18288" rIns="36576" bIns="18288" anchor="ctr" anchorCtr="1">
+      <a:spAutoFit/>
+    </cs:bodyPr>
+  </cs:dataLabelCallout>
+  <cs:dataPoint>
+    <cs:lnRef idx="0"/>
+    <cs:fillRef idx="1">
+      <cs:styleClr val="auto"/>
+    </cs:fillRef>
+    <cs:effectRef idx="0"/>
+    <cs:fontRef idx="minor">
+      <a:schemeClr val="tx1"/>
+    </cs:fontRef>
+  </cs:dataPoint>
+  <cs:dataPoint3D>
+    <cs:lnRef idx="0"/>
+    <cs:fillRef idx="1">
+      <cs:styleClr val="auto"/>
+    </cs:fillRef>
+    <cs:effectRef idx="0"/>
+    <cs:fontRef idx="minor">
+      <a:schemeClr val="tx1"/>
+    </cs:fontRef>
+  </cs:dataPoint3D>
+  <cs:dataPointLine>
+    <cs:lnRef idx="0">
+      <cs:styleClr val="auto"/>
+    </cs:lnRef>
+    <cs:fillRef idx="1"/>
+    <cs:effectRef idx="0"/>
+    <cs:fontRef idx="minor">
+      <a:schemeClr val="tx1"/>
+    </cs:fontRef>
+    <cs:spPr>
+      <a:ln w="19050" cap="rnd">
+        <a:solidFill>
+          <a:schemeClr val="phClr"/>
+        </a:solidFill>
+        <a:round/>
+      </a:ln>
+    </cs:spPr>
+  </cs:dataPointLine>
+  <cs:dataPointMarker>
+    <cs:lnRef idx="0">
+      <cs:styleClr val="auto"/>
+    </cs:lnRef>
+    <cs:fillRef idx="1">
+      <cs:styleClr val="auto"/>
+    </cs:fillRef>
+    <cs:effectRef idx="0"/>
+    <cs:fontRef idx="minor">
+      <a:schemeClr val="tx1"/>
+    </cs:fontRef>
+    <cs:spPr>
+      <a:ln w="9525">
+        <a:solidFill>
+          <a:schemeClr val="phClr"/>
+        </a:solidFill>
+      </a:ln>
+    </cs:spPr>
+  </cs:dataPointMarker>
+  <cs:dataPointMarkerLayout symbol="circle" size="5"/>
+  <cs:dataPointWireframe>
+    <cs:lnRef idx="0">
+      <cs:styleClr val="auto"/>
+    </cs:lnRef>
+    <cs:fillRef idx="0"/>
+    <cs:effectRef idx="0"/>
+    <cs:fontRef idx="minor">
+      <a:schemeClr val="dk1"/>
+    </cs:fontRef>
+    <cs:spPr>
+      <a:ln w="9525" cap="rnd">
+        <a:solidFill>
+          <a:schemeClr val="phClr"/>
+        </a:solidFill>
+        <a:round/>
+      </a:ln>
+    </cs:spPr>
+  </cs:dataPointWireframe>
+  <cs:dataTable>
+    <cs:lnRef idx="0"/>
+    <cs:fillRef idx="0"/>
+    <cs:effectRef idx="0"/>
+    <cs:fontRef idx="minor">
+      <a:schemeClr val="tx1">
+        <a:lumMod val="65000"/>
+        <a:lumOff val="35000"/>
+      </a:schemeClr>
+    </cs:fontRef>
+    <cs:spPr>
+      <a:noFill/>
+      <a:ln w="9525" cap="flat" cmpd="sng" algn="ctr">
+        <a:solidFill>
+          <a:schemeClr val="tx1">
+            <a:lumMod val="15000"/>
+            <a:lumOff val="85000"/>
+          </a:schemeClr>
+        </a:solidFill>
+        <a:round/>
+      </a:ln>
+    </cs:spPr>
+    <cs:defRPr sz="900" kern="1200"/>
+  </cs:dataTable>
+  <cs:downBar>
+    <cs:lnRef idx="0"/>
+    <cs:fillRef idx="0"/>
+    <cs:effectRef idx="0"/>
+    <cs:fontRef idx="minor">
+      <a:schemeClr val="tx1"/>
+    </cs:fontRef>
+    <cs:spPr>
+      <a:solidFill>
+        <a:schemeClr val="dk1">
+          <a:lumMod val="75000"/>
+          <a:lumOff val="25000"/>
+        </a:schemeClr>
+      </a:solidFill>
+      <a:ln w="9525" cap="flat" cmpd="sng" algn="ctr">
+        <a:solidFill>
+          <a:schemeClr val="tx1">
+            <a:lumMod val="65000"/>
+            <a:lumOff val="35000"/>
+          </a:schemeClr>
+        </a:solidFill>
+        <a:round/>
+      </a:ln>
+    </cs:spPr>
+  </cs:downBar>
+  <cs:dropLine>
+    <cs:lnRef idx="0"/>
+    <cs:fillRef idx="0"/>
+    <cs:effectRef idx="0"/>
+    <cs:fontRef idx="minor">
+      <a:schemeClr val="tx1"/>
+    </cs:fontRef>
+    <cs:spPr>
+      <a:ln w="9525" cap="flat" cmpd="sng" algn="ctr">
+        <a:solidFill>
+          <a:schemeClr val="tx1">
+            <a:lumMod val="35000"/>
+            <a:lumOff val="65000"/>
+          </a:schemeClr>
+        </a:solidFill>
+        <a:round/>
+      </a:ln>
+    </cs:spPr>
+  </cs:dropLine>
+  <cs:errorBar>
+    <cs:lnRef idx="0"/>
+    <cs:fillRef idx="0"/>
+    <cs:effectRef idx="0"/>
+    <cs:fontRef idx="minor">
+      <a:schemeClr val="tx1"/>
+    </cs:fontRef>
+    <cs:spPr>
+      <a:ln w="9525" cap="flat" cmpd="sng" algn="ctr">
+        <a:solidFill>
+          <a:schemeClr val="tx1">
+            <a:lumMod val="65000"/>
+            <a:lumOff val="35000"/>
+          </a:schemeClr>
+        </a:solidFill>
+        <a:round/>
+      </a:ln>
+    </cs:spPr>
+  </cs:errorBar>
+  <cs:floor>
+    <cs:lnRef idx="0"/>
+    <cs:fillRef idx="0"/>
+    <cs:effectRef idx="0"/>
+    <cs:fontRef idx="minor">
+      <a:schemeClr val="tx1"/>
+    </cs:fontRef>
+    <cs:spPr>
+      <a:noFill/>
+      <a:ln>
+        <a:noFill/>
+      </a:ln>
+    </cs:spPr>
+  </cs:floor>
+  <cs:gridlineMajor>
+    <cs:lnRef idx="0"/>
+    <cs:fillRef idx="0"/>
+    <cs:effectRef idx="0"/>
+    <cs:fontRef idx="minor">
+      <a:schemeClr val="tx1"/>
+    </cs:fontRef>
+    <cs:spPr>
+      <a:ln w="9525" cap="flat" cmpd="sng" algn="ctr">
+        <a:solidFill>
+          <a:schemeClr val="tx1">
+            <a:lumMod val="15000"/>
+            <a:lumOff val="85000"/>
+          </a:schemeClr>
+        </a:solidFill>
+        <a:round/>
+      </a:ln>
+    </cs:spPr>
+  </cs:gridlineMajor>
+  <cs:gridlineMinor>
+    <cs:lnRef idx="0"/>
+    <cs:fillRef idx="0"/>
+    <cs:effectRef idx="0"/>
+    <cs:fontRef idx="minor">
+      <a:schemeClr val="tx1"/>
+    </cs:fontRef>
+    <cs:spPr>
+      <a:ln w="9525" cap="flat" cmpd="sng" algn="ctr">
+        <a:solidFill>
+          <a:schemeClr val="tx1">
+            <a:lumMod val="5000"/>
+            <a:lumOff val="95000"/>
+          </a:schemeClr>
+        </a:solidFill>
+        <a:round/>
+      </a:ln>
+    </cs:spPr>
+  </cs:gridlineMinor>
+  <cs:hiLoLine>
+    <cs:lnRef idx="0"/>
+    <cs:fillRef idx="0"/>
+    <cs:effectRef idx="0"/>
+    <cs:fontRef idx="minor">
+      <a:schemeClr val="tx1"/>
+    </cs:fontRef>
+    <cs:spPr>
+      <a:ln w="9525" cap="flat" cmpd="sng" algn="ctr">
+        <a:solidFill>
+          <a:schemeClr val="tx1">
+            <a:lumMod val="50000"/>
+            <a:lumOff val="50000"/>
+          </a:schemeClr>
+        </a:solidFill>
+        <a:round/>
+      </a:ln>
+    </cs:spPr>
+  </cs:hiLoLine>
+  <cs:leaderLine>
+    <cs:lnRef idx="0"/>
+    <cs:fillRef idx="0"/>
+    <cs:effectRef idx="0"/>
+    <cs:fontRef idx="minor">
+      <a:schemeClr val="tx1"/>
+    </cs:fontRef>
+    <cs:spPr>
+      <a:ln w="9525" cap="flat" cmpd="sng" algn="ctr">
+        <a:solidFill>
+          <a:schemeClr val="tx1">
+            <a:lumMod val="35000"/>
+            <a:lumOff val="65000"/>
+          </a:schemeClr>
+        </a:solidFill>
+        <a:round/>
+      </a:ln>
+    </cs:spPr>
+  </cs:leaderLine>
+  <cs:legend>
+    <cs:lnRef idx="0"/>
+    <cs:fillRef idx="0"/>
+    <cs:effectRef idx="0"/>
+    <cs:fontRef idx="minor">
+      <a:schemeClr val="tx1">
+        <a:lumMod val="65000"/>
+        <a:lumOff val="35000"/>
+      </a:schemeClr>
+    </cs:fontRef>
+    <cs:defRPr sz="900" kern="1200"/>
+  </cs:legend>
+  <cs:plotArea mods="allowNoFillOverride allowNoLineOverride">
+    <cs:lnRef idx="0"/>
+    <cs:fillRef idx="0"/>
+    <cs:effectRef idx="0"/>
+    <cs:fontRef idx="minor">
+      <a:schemeClr val="tx1"/>
+    </cs:fontRef>
+  </cs:plotArea>
+  <cs:plotArea3D mods="allowNoFillOverride allowNoLineOverride">
+    <cs:lnRef idx="0"/>
+    <cs:fillRef idx="0"/>
+    <cs:effectRef idx="0"/>
+    <cs:fontRef idx="minor">
+      <a:schemeClr val="tx1"/>
+    </cs:fontRef>
+  </cs:plotArea3D>
+  <cs:seriesAxis>
+    <cs:lnRef idx="0"/>
+    <cs:fillRef idx="0"/>
+    <cs:effectRef idx="0"/>
+    <cs:fontRef idx="minor">
+      <a:schemeClr val="tx1">
+        <a:lumMod val="65000"/>
+        <a:lumOff val="35000"/>
+      </a:schemeClr>
+    </cs:fontRef>
+    <cs:defRPr sz="900" kern="1200"/>
+  </cs:seriesAxis>
+  <cs:seriesLine>
+    <cs:lnRef idx="0"/>
+    <cs:fillRef idx="0"/>
+    <cs:effectRef idx="0"/>
+    <cs:fontRef idx="minor">
+      <a:schemeClr val="tx1"/>
+    </cs:fontRef>
+    <cs:spPr>
+      <a:ln w="9525" cap="flat" cmpd="sng" algn="ctr">
+        <a:solidFill>
+          <a:schemeClr val="tx1">
+            <a:lumMod val="35000"/>
+            <a:lumOff val="65000"/>
+          </a:schemeClr>
+        </a:solidFill>
+        <a:round/>
+      </a:ln>
+    </cs:spPr>
+  </cs:seriesLine>
+  <cs:title>
+    <cs:lnRef idx="0"/>
+    <cs:fillRef idx="0"/>
+    <cs:effectRef idx="0"/>
+    <cs:fontRef idx="minor">
+      <a:schemeClr val="tx1">
+        <a:lumMod val="65000"/>
+        <a:lumOff val="35000"/>
+      </a:schemeClr>
+    </cs:fontRef>
+    <cs:defRPr sz="1400" b="0" kern="1200" spc="0" baseline="0"/>
+  </cs:title>
+  <cs:trendline>
+    <cs:lnRef idx="0">
+      <cs:styleClr val="auto"/>
+    </cs:lnRef>
+    <cs:fillRef idx="0"/>
+    <cs:effectRef idx="0"/>
+    <cs:fontRef idx="minor">
+      <a:schemeClr val="tx1"/>
+    </cs:fontRef>
+    <cs:spPr>
+      <a:ln w="19050" cap="rnd">
+        <a:solidFill>
+          <a:schemeClr val="phClr"/>
+        </a:solidFill>
+        <a:prstDash val="sysDot"/>
+      </a:ln>
+    </cs:spPr>
+  </cs:trendline>
+  <cs:trendlineLabel>
+    <cs:lnRef idx="0"/>
+    <cs:fillRef idx="0"/>
+    <cs:effectRef idx="0"/>
+    <cs:fontRef idx="minor">
+      <a:schemeClr val="tx1">
+        <a:lumMod val="65000"/>
+        <a:lumOff val="35000"/>
+      </a:schemeClr>
+    </cs:fontRef>
+    <cs:defRPr sz="900" kern="1200"/>
+  </cs:trendlineLabel>
+  <cs:upBar>
+    <cs:lnRef idx="0"/>
+    <cs:fillRef idx="0"/>
+    <cs:effectRef idx="0"/>
+    <cs:fontRef idx="minor">
+      <a:schemeClr val="tx1"/>
+    </cs:fontRef>
+    <cs:spPr>
+      <a:solidFill>
+        <a:schemeClr val="lt1"/>
+      </a:solidFill>
+      <a:ln w="9525" cap="flat" cmpd="sng" algn="ctr">
+        <a:solidFill>
+          <a:schemeClr val="tx1">
+            <a:lumMod val="65000"/>
+            <a:lumOff val="35000"/>
+          </a:schemeClr>
+        </a:solidFill>
+        <a:round/>
+      </a:ln>
+    </cs:spPr>
+  </cs:upBar>
+  <cs:valueAxis>
+    <cs:lnRef idx="0"/>
+    <cs:fillRef idx="0"/>
+    <cs:effectRef idx="0"/>
+    <cs:fontRef idx="minor">
+      <a:schemeClr val="tx1">
+        <a:lumMod val="65000"/>
+        <a:lumOff val="35000"/>
+      </a:schemeClr>
+    </cs:fontRef>
+    <cs:spPr>
+      <a:ln w="9525" cap="flat" cmpd="sng" algn="ctr">
+        <a:solidFill>
+          <a:schemeClr val="tx1">
+            <a:lumMod val="25000"/>
+            <a:lumOff val="75000"/>
+          </a:schemeClr>
+        </a:solidFill>
+        <a:round/>
+      </a:ln>
+    </cs:spPr>
+    <cs:defRPr sz="900" kern="1200"/>
+  </cs:valueAxis>
+  <cs:wall>
+    <cs:lnRef idx="0"/>
+    <cs:fillRef idx="0"/>
+    <cs:effectRef idx="0"/>
+    <cs:fontRef idx="minor">
+      <a:schemeClr val="tx1"/>
+    </cs:fontRef>
+    <cs:spPr>
+      <a:noFill/>
+      <a:ln>
+        <a:noFill/>
+      </a:ln>
+    </cs:spPr>
+  </cs:wall>
+</cs:chartStyle>
+</file>
+
+<file path=word/charts/style2.xml><?xml version="1.0" encoding="utf-8"?>
 <cs:chartStyle xmlns:cs="http://schemas.microsoft.com/office/drawing/2012/chartStyle" xmlns:a="http://schemas.openxmlformats.org/drawingml/2006/main" id="240">
   <cs:axisTitle>
     <cs:lnRef idx="0"/>

</xml_diff>